<commit_message>
Modification plan de tests
</commit_message>
<xml_diff>
--- a/Plan de test.docx
+++ b/Plan de test.docx
@@ -75,7 +75,7 @@
                     <pic:cNvPicPr/>
                   </pic:nvPicPr>
                   <pic:blipFill>
-                    <a:blip r:embed="rId4">
+                    <a:blip r:embed="rId5">
                       <a:extLst>
                         <a:ext uri="{28A0092B-C50C-407E-A947-70E740481C1C}">
                           <a14:useLocalDpi xmlns:a14="http://schemas.microsoft.com/office/drawing/2010/main" val="0"/>
@@ -155,7 +155,7 @@
                     <pic:cNvPicPr/>
                   </pic:nvPicPr>
                   <pic:blipFill>
-                    <a:blip r:embed="rId5">
+                    <a:blip r:embed="rId6">
                       <a:extLst>
                         <a:ext uri="{28A0092B-C50C-407E-A947-70E740481C1C}">
                           <a14:useLocalDpi xmlns:a14="http://schemas.microsoft.com/office/drawing/2010/main" val="0"/>
@@ -208,7 +208,21 @@
           <w:sz w:val="24"/>
           <w:szCs w:val="24"/>
         </w:rPr>
-        <w:t>etch s’exécute et génère un fichier RESPONSE.</w:t>
+        <w:t>etch s’exécute et génère un fichier RESPONSE</w:t>
+      </w:r>
+      <w:r>
+        <w:rPr>
+          <w:sz w:val="24"/>
+          <w:szCs w:val="24"/>
+        </w:rPr>
+        <w:t xml:space="preserve"> avec les données attendues</w:t>
+      </w:r>
+      <w:r>
+        <w:rPr>
+          <w:sz w:val="24"/>
+          <w:szCs w:val="24"/>
+        </w:rPr>
+        <w:t>.</w:t>
       </w:r>
     </w:p>
     <w:p>
@@ -320,7 +334,7 @@
                     <pic:cNvPicPr/>
                   </pic:nvPicPr>
                   <pic:blipFill>
-                    <a:blip r:embed="rId6" cstate="print">
+                    <a:blip r:embed="rId7" cstate="print">
                       <a:extLst>
                         <a:ext uri="{28A0092B-C50C-407E-A947-70E740481C1C}">
                           <a14:useLocalDpi xmlns:a14="http://schemas.microsoft.com/office/drawing/2010/main" val="0"/>
@@ -349,17 +363,32 @@
     </w:p>
     <w:p>
       <w:pPr>
-        <w:rPr>
-          <w:sz w:val="24"/>
-          <w:szCs w:val="24"/>
-        </w:rPr>
-      </w:pPr>
-      <w:r>
-        <w:rPr>
-          <w:sz w:val="24"/>
-          <w:szCs w:val="24"/>
-        </w:rPr>
-        <w:t xml:space="preserve">GetProductById : recuperationIdProduct a bien </w:t>
+        <w:spacing w:after="0"/>
+        <w:rPr>
+          <w:sz w:val="24"/>
+          <w:szCs w:val="24"/>
+        </w:rPr>
+      </w:pPr>
+      <w:r>
+        <w:rPr>
+          <w:sz w:val="24"/>
+          <w:szCs w:val="24"/>
+        </w:rPr>
+        <w:t xml:space="preserve">GetProductById : </w:t>
+      </w:r>
+      <w:r>
+        <w:rPr>
+          <w:sz w:val="24"/>
+          <w:szCs w:val="24"/>
+        </w:rPr>
+        <w:t xml:space="preserve">si </w:t>
+      </w:r>
+      <w:r>
+        <w:rPr>
+          <w:sz w:val="24"/>
+          <w:szCs w:val="24"/>
+        </w:rPr>
+        <w:t xml:space="preserve">recuperationIdProduct a bien </w:t>
       </w:r>
       <w:r>
         <w:rPr>
@@ -381,6 +410,22 @@
           <w:szCs w:val="24"/>
         </w:rPr>
         <w:t xml:space="preserve"> un ID.</w:t>
+      </w:r>
+    </w:p>
+    <w:p>
+      <w:pPr>
+        <w:spacing w:after="0"/>
+        <w:rPr>
+          <w:sz w:val="24"/>
+          <w:szCs w:val="24"/>
+        </w:rPr>
+      </w:pPr>
+      <w:r>
+        <w:rPr>
+          <w:sz w:val="24"/>
+          <w:szCs w:val="24"/>
+        </w:rPr>
+        <w:t>Tester en donnant une valeur à ID directement.</w:t>
       </w:r>
     </w:p>
     <w:p>
@@ -420,7 +465,7 @@
                     <pic:cNvPicPr/>
                   </pic:nvPicPr>
                   <pic:blipFill>
-                    <a:blip r:embed="rId7">
+                    <a:blip r:embed="rId8">
                       <a:extLst>
                         <a:ext uri="{28A0092B-C50C-407E-A947-70E740481C1C}">
                           <a14:useLocalDpi xmlns:a14="http://schemas.microsoft.com/office/drawing/2010/main" val="0"/>
@@ -449,38 +494,48 @@
     </w:p>
     <w:p>
       <w:pPr>
-        <w:rPr>
-          <w:sz w:val="24"/>
-          <w:szCs w:val="24"/>
-        </w:rPr>
-      </w:pPr>
-      <w:r>
-        <w:rPr>
-          <w:sz w:val="24"/>
-          <w:szCs w:val="24"/>
-        </w:rPr>
-        <w:t xml:space="preserve">DisplayProductDetails : </w:t>
-      </w:r>
-      <w:r>
-        <w:rPr>
-          <w:sz w:val="24"/>
-          <w:szCs w:val="24"/>
-        </w:rPr>
-        <w:t xml:space="preserve">si </w:t>
-      </w:r>
-      <w:r>
-        <w:rPr>
-          <w:sz w:val="24"/>
-          <w:szCs w:val="24"/>
-        </w:rPr>
-        <w:t>f</w:t>
-      </w:r>
-      <w:r>
-        <w:rPr>
-          <w:sz w:val="24"/>
-          <w:szCs w:val="24"/>
-        </w:rPr>
-        <w:t>etch s’exécute et génère un fichier RESPONSE.</w:t>
+        <w:spacing w:after="0"/>
+        <w:rPr>
+          <w:sz w:val="24"/>
+          <w:szCs w:val="24"/>
+        </w:rPr>
+      </w:pPr>
+      <w:r>
+        <w:rPr>
+          <w:sz w:val="24"/>
+          <w:szCs w:val="24"/>
+        </w:rPr>
+        <w:t>DisplayProductDetails : si fetch s’exécute et génère un fichier RESPONSE.</w:t>
+      </w:r>
+      <w:r>
+        <w:rPr>
+          <w:sz w:val="24"/>
+          <w:szCs w:val="24"/>
+        </w:rPr>
+        <w:t>json</w:t>
+      </w:r>
+      <w:r>
+        <w:rPr>
+          <w:sz w:val="24"/>
+          <w:szCs w:val="24"/>
+        </w:rPr>
+        <w:t xml:space="preserve"> avec</w:t>
+      </w:r>
+    </w:p>
+    <w:p>
+      <w:pPr>
+        <w:spacing w:after="0"/>
+        <w:rPr>
+          <w:sz w:val="24"/>
+          <w:szCs w:val="24"/>
+        </w:rPr>
+      </w:pPr>
+      <w:r>
+        <w:rPr>
+          <w:sz w:val="24"/>
+          <w:szCs w:val="24"/>
+        </w:rPr>
+        <w:t>Les données demandées.</w:t>
       </w:r>
     </w:p>
     <w:p>
@@ -543,7 +598,6 @@
           <w:sz w:val="40"/>
           <w:szCs w:val="40"/>
         </w:rPr>
-        <w:lastRenderedPageBreak/>
         <w:t>Panier.js</w:t>
       </w:r>
     </w:p>
@@ -576,7 +630,7 @@
                     <pic:cNvPicPr/>
                   </pic:nvPicPr>
                   <pic:blipFill>
-                    <a:blip r:embed="rId8">
+                    <a:blip r:embed="rId9">
                       <a:extLst>
                         <a:ext uri="{28A0092B-C50C-407E-A947-70E740481C1C}">
                           <a14:useLocalDpi xmlns:a14="http://schemas.microsoft.com/office/drawing/2010/main" val="0"/>
@@ -605,6 +659,7 @@
     </w:p>
     <w:p>
       <w:pPr>
+        <w:spacing w:after="0"/>
         <w:rPr>
           <w:sz w:val="24"/>
           <w:szCs w:val="24"/>
@@ -620,6 +675,7 @@
     </w:p>
     <w:p>
       <w:pPr>
+        <w:spacing w:after="0"/>
         <w:rPr>
           <w:sz w:val="24"/>
           <w:szCs w:val="24"/>
@@ -632,45 +688,28 @@
           <w:szCs w:val="24"/>
           <w:lang w:val="en-US"/>
         </w:rPr>
-        <w:t>«  LocalStorage</w:t>
-      </w:r>
-      <w:r>
-        <w:rPr>
-          <w:sz w:val="24"/>
-          <w:szCs w:val="24"/>
-          <w:lang w:val="en-US"/>
-        </w:rPr>
-        <w:t xml:space="preserve"> .setItem ( '</w:t>
-      </w:r>
-      <w:r>
-        <w:rPr>
-          <w:sz w:val="24"/>
-          <w:szCs w:val="24"/>
-          <w:lang w:val="en-US"/>
-        </w:rPr>
-        <w:t>Product</w:t>
-      </w:r>
-      <w:r>
-        <w:rPr>
-          <w:sz w:val="24"/>
-          <w:szCs w:val="24"/>
-          <w:lang w:val="en-US"/>
-        </w:rPr>
-        <w:t>' ,JSON.stringify ( articlePanier ) )</w:t>
-      </w:r>
-      <w:r>
-        <w:rPr>
-          <w:sz w:val="24"/>
-          <w:szCs w:val="24"/>
-          <w:lang w:val="en-US"/>
-        </w:rPr>
-        <w:t xml:space="preserve"> « </w:t>
-      </w:r>
-      <w:r>
-        <w:rPr>
-          <w:sz w:val="24"/>
-          <w:szCs w:val="24"/>
-          <w:lang w:val="en-US"/>
+        <w:t xml:space="preserve">«  LocalStorage .setItem ( 'Product' ,JSON.stringify ( articlePanier ) ) «  </w:t>
+      </w:r>
+      <w:r>
+        <w:rPr>
+          <w:sz w:val="24"/>
+          <w:szCs w:val="24"/>
+        </w:rPr>
+        <w:sym w:font="Wingdings" w:char="F0E8"/>
+      </w:r>
+    </w:p>
+    <w:p>
+      <w:pPr>
+        <w:spacing w:after="0"/>
+        <w:rPr>
+          <w:sz w:val="24"/>
+          <w:szCs w:val="24"/>
+        </w:rPr>
+      </w:pPr>
+      <w:r>
+        <w:rPr>
+          <w:sz w:val="24"/>
+          <w:szCs w:val="24"/>
         </w:rPr>
         <w:t xml:space="preserve"> </w:t>
       </w:r>
@@ -679,22 +718,7 @@
           <w:sz w:val="24"/>
           <w:szCs w:val="24"/>
         </w:rPr>
-        <w:sym w:font="Wingdings" w:char="F0E8"/>
-      </w:r>
-    </w:p>
-    <w:p>
-      <w:pPr>
-        <w:rPr>
-          <w:sz w:val="24"/>
-          <w:szCs w:val="24"/>
-        </w:rPr>
-      </w:pPr>
-      <w:r>
-        <w:rPr>
-          <w:sz w:val="24"/>
-          <w:szCs w:val="24"/>
-        </w:rPr>
-        <w:t xml:space="preserve"> </w:t>
+        <w:t>Dans</w:t>
       </w:r>
       <w:r>
         <w:rPr>
@@ -702,7 +726,7 @@
           <w:sz w:val="24"/>
           <w:szCs w:val="24"/>
         </w:rPr>
-        <w:t>P</w:t>
+        <w:t xml:space="preserve"> p</w:t>
       </w:r>
       <w:r>
         <w:rPr>
@@ -733,14 +757,7 @@
           <w:sz w:val="24"/>
           <w:szCs w:val="24"/>
         </w:rPr>
-        <w:t xml:space="preserve">a  sauvegardé </w:t>
-      </w:r>
-      <w:r>
-        <w:rPr>
-          <w:sz w:val="24"/>
-          <w:szCs w:val="24"/>
-        </w:rPr>
-        <w:t>les variables du bon p</w:t>
+        <w:t>a  sauvegardé les variables du bon p</w:t>
       </w:r>
       <w:r>
         <w:rPr>
@@ -754,14 +771,7 @@
           <w:sz w:val="24"/>
           <w:szCs w:val="24"/>
         </w:rPr>
-        <w:t>oduit</w:t>
-      </w:r>
-      <w:r>
-        <w:rPr>
-          <w:sz w:val="24"/>
-          <w:szCs w:val="24"/>
-        </w:rPr>
-        <w:t>.</w:t>
+        <w:t>oduit.</w:t>
       </w:r>
     </w:p>
     <w:p>
@@ -801,7 +811,7 @@
                     <pic:cNvPicPr/>
                   </pic:nvPicPr>
                   <pic:blipFill>
-                    <a:blip r:embed="rId9" cstate="print">
+                    <a:blip r:embed="rId10" cstate="print">
                       <a:extLst>
                         <a:ext uri="{28A0092B-C50C-407E-A947-70E740481C1C}">
                           <a14:useLocalDpi xmlns:a14="http://schemas.microsoft.com/office/drawing/2010/main" val="0"/>
@@ -830,6 +840,7 @@
     </w:p>
     <w:p>
       <w:pPr>
+        <w:spacing w:after="0"/>
         <w:rPr>
           <w:sz w:val="24"/>
           <w:szCs w:val="24"/>
@@ -845,6 +856,127 @@
     </w:p>
     <w:p>
       <w:pPr>
+        <w:pStyle w:val="Paragraphedeliste"/>
+        <w:numPr>
+          <w:ilvl w:val="0"/>
+          <w:numId w:val="1"/>
+        </w:numPr>
+        <w:spacing w:after="0"/>
+        <w:rPr>
+          <w:sz w:val="24"/>
+          <w:szCs w:val="24"/>
+        </w:rPr>
+      </w:pPr>
+      <w:r>
+        <w:rPr>
+          <w:sz w:val="24"/>
+          <w:szCs w:val="24"/>
+        </w:rPr>
+        <w:t>R</w:t>
+      </w:r>
+      <w:r>
+        <w:rPr>
+          <w:sz w:val="24"/>
+          <w:szCs w:val="24"/>
+        </w:rPr>
+        <w:t xml:space="preserve">emplacer i par une valeur de 0 à </w:t>
+      </w:r>
+      <w:r>
+        <w:rPr>
+          <w:sz w:val="24"/>
+          <w:szCs w:val="24"/>
+        </w:rPr>
+        <w:t>4</w:t>
+      </w:r>
+      <w:r>
+        <w:rPr>
+          <w:sz w:val="24"/>
+          <w:szCs w:val="24"/>
+        </w:rPr>
+        <w:t xml:space="preserve"> pour valider un produit précis</w:t>
+      </w:r>
+      <w:r>
+        <w:rPr>
+          <w:sz w:val="24"/>
+          <w:szCs w:val="24"/>
+        </w:rPr>
+        <w:t>.</w:t>
+      </w:r>
+    </w:p>
+    <w:p>
+      <w:pPr>
+        <w:pStyle w:val="Paragraphedeliste"/>
+        <w:numPr>
+          <w:ilvl w:val="0"/>
+          <w:numId w:val="1"/>
+        </w:numPr>
+        <w:spacing w:after="0"/>
+        <w:rPr>
+          <w:sz w:val="24"/>
+          <w:szCs w:val="24"/>
+        </w:rPr>
+      </w:pPr>
+      <w:r>
+        <w:rPr>
+          <w:sz w:val="24"/>
+          <w:szCs w:val="24"/>
+        </w:rPr>
+        <w:t xml:space="preserve">Remplacer </w:t>
+      </w:r>
+      <w:r>
+        <w:rPr>
+          <w:sz w:val="24"/>
+          <w:szCs w:val="24"/>
+        </w:rPr>
+        <w:t>chaque</w:t>
+      </w:r>
+      <w:r>
+        <w:rPr>
+          <w:sz w:val="24"/>
+          <w:szCs w:val="24"/>
+        </w:rPr>
+        <w:t xml:space="preserve"> variable </w:t>
+      </w:r>
+      <w:r>
+        <w:rPr>
+          <w:sz w:val="24"/>
+          <w:szCs w:val="24"/>
+        </w:rPr>
+        <w:t xml:space="preserve">ex :  </w:t>
+      </w:r>
+      <w:r>
+        <w:rPr>
+          <w:sz w:val="24"/>
+          <w:szCs w:val="24"/>
+        </w:rPr>
+        <w:t>articleAjoute[i].name</w:t>
+      </w:r>
+      <w:r>
+        <w:rPr>
+          <w:sz w:val="24"/>
+          <w:szCs w:val="24"/>
+        </w:rPr>
+        <w:t xml:space="preserve"> par    Arnold.</w:t>
+      </w:r>
+    </w:p>
+    <w:p>
+      <w:pPr>
+        <w:pStyle w:val="Paragraphedeliste"/>
+        <w:numPr>
+          <w:ilvl w:val="0"/>
+          <w:numId w:val="1"/>
+        </w:numPr>
+        <w:spacing w:after="0"/>
+        <w:rPr>
+          <w:sz w:val="24"/>
+          <w:szCs w:val="24"/>
+        </w:rPr>
+      </w:pPr>
+    </w:p>
+    <w:p>
+      <w:pPr>
+        <w:pStyle w:val="Paragraphedeliste"/>
+        <w:spacing w:after="0"/>
         <w:rPr>
           <w:sz w:val="24"/>
           <w:szCs w:val="24"/>
@@ -880,7 +1012,7 @@
                     <pic:cNvPicPr/>
                   </pic:nvPicPr>
                   <pic:blipFill>
-                    <a:blip r:embed="rId10" cstate="print">
+                    <a:blip r:embed="rId11" cstate="print">
                       <a:extLst>
                         <a:ext uri="{28A0092B-C50C-407E-A947-70E740481C1C}">
                           <a14:useLocalDpi xmlns:a14="http://schemas.microsoft.com/office/drawing/2010/main" val="0"/>
@@ -909,6 +1041,7 @@
     </w:p>
     <w:p>
       <w:pPr>
+        <w:spacing w:after="0"/>
         <w:rPr>
           <w:sz w:val="24"/>
           <w:szCs w:val="24"/>
@@ -938,6 +1071,7 @@
     </w:p>
     <w:p>
       <w:pPr>
+        <w:spacing w:after="0"/>
         <w:rPr>
           <w:sz w:val="24"/>
           <w:szCs w:val="24"/>
@@ -979,6 +1113,44 @@
         </w:rPr>
         <w:t>product.js Ligne 89</w:t>
       </w:r>
+      <w:r>
+        <w:rPr>
+          <w:color w:val="FF0000"/>
+          <w:sz w:val="24"/>
+          <w:szCs w:val="24"/>
+        </w:rPr>
+        <w:t>.</w:t>
+      </w:r>
+    </w:p>
+    <w:p>
+      <w:pPr>
+        <w:spacing w:after="0"/>
+        <w:rPr>
+          <w:sz w:val="24"/>
+          <w:szCs w:val="24"/>
+        </w:rPr>
+      </w:pPr>
+      <w:r>
+        <w:rPr>
+          <w:sz w:val="24"/>
+          <w:szCs w:val="24"/>
+        </w:rPr>
+        <w:t xml:space="preserve">Remplacer </w:t>
+      </w:r>
+      <w:r>
+        <w:rPr>
+          <w:sz w:val="24"/>
+          <w:szCs w:val="24"/>
+        </w:rPr>
+        <w:t>articleAjoute[i].</w:t>
+      </w:r>
+      <w:r>
+        <w:rPr>
+          <w:sz w:val="24"/>
+          <w:szCs w:val="24"/>
+        </w:rPr>
+        <w:t>price par une valeur quelconque.</w:t>
+      </w:r>
     </w:p>
     <w:p>
       <w:pPr>
@@ -1016,7 +1188,6 @@
           <w:sz w:val="24"/>
           <w:szCs w:val="24"/>
         </w:rPr>
-        <w:lastRenderedPageBreak/>
         <w:drawing>
           <wp:inline distT="0" distB="0" distL="0" distR="0" wp14:anchorId="6B6BFA23" wp14:editId="610822D5">
             <wp:extent cx="5760720" cy="2369185"/>
@@ -1033,7 +1204,7 @@
                     <pic:cNvPicPr/>
                   </pic:nvPicPr>
                   <pic:blipFill>
-                    <a:blip r:embed="rId11">
+                    <a:blip r:embed="rId12">
                       <a:extLst>
                         <a:ext uri="{28A0092B-C50C-407E-A947-70E740481C1C}">
                           <a14:useLocalDpi xmlns:a14="http://schemas.microsoft.com/office/drawing/2010/main" val="0"/>
@@ -1135,7 +1306,7 @@
                     <pic:cNvPicPr/>
                   </pic:nvPicPr>
                   <pic:blipFill>
-                    <a:blip r:embed="rId12" cstate="print">
+                    <a:blip r:embed="rId13" cstate="print">
                       <a:extLst>
                         <a:ext uri="{28A0092B-C50C-407E-A947-70E740481C1C}">
                           <a14:useLocalDpi xmlns:a14="http://schemas.microsoft.com/office/drawing/2010/main" val="0"/>
@@ -1268,7 +1439,7 @@
                     <pic:cNvPicPr/>
                   </pic:nvPicPr>
                   <pic:blipFill>
-                    <a:blip r:embed="rId13" cstate="print">
+                    <a:blip r:embed="rId14" cstate="print">
                       <a:extLst>
                         <a:ext uri="{28A0092B-C50C-407E-A947-70E740481C1C}">
                           <a14:useLocalDpi xmlns:a14="http://schemas.microsoft.com/office/drawing/2010/main" val="0"/>
@@ -1322,21 +1493,7 @@
           <w:sz w:val="24"/>
           <w:szCs w:val="24"/>
         </w:rPr>
-        <w:t>“</w:t>
-      </w:r>
-      <w:r>
-        <w:rPr>
-          <w:sz w:val="24"/>
-          <w:szCs w:val="24"/>
-        </w:rPr>
-        <w:t>localStorage.setItem("confirmation", JSON.stringify(data))</w:t>
-      </w:r>
-      <w:r>
-        <w:rPr>
-          <w:sz w:val="24"/>
-          <w:szCs w:val="24"/>
-        </w:rPr>
-        <w:t xml:space="preserve">” </w:t>
+        <w:t xml:space="preserve">“localStorage.setItem("confirmation", JSON.stringify(data))” </w:t>
       </w:r>
       <w:r>
         <w:rPr>
@@ -1382,159 +1539,8 @@
           <w:sz w:val="24"/>
           <w:szCs w:val="24"/>
         </w:rPr>
-        <w:t>possede le bon</w:t>
-      </w:r>
-      <w:r>
-        <w:rPr>
-          <w:sz w:val="24"/>
-          <w:szCs w:val="24"/>
-        </w:rPr>
-        <w:t xml:space="preserve"> </w:t>
-      </w:r>
-      <w:proofErr w:type="spellStart"/>
-      <w:r>
-        <w:rPr>
-          <w:sz w:val="24"/>
-          <w:szCs w:val="24"/>
-        </w:rPr>
-        <w:t>orderID</w:t>
-      </w:r>
-      <w:proofErr w:type="spellEnd"/>
-      <w:r>
-        <w:rPr>
-          <w:sz w:val="24"/>
-          <w:szCs w:val="24"/>
-        </w:rPr>
-        <w:t>.</w:t>
-      </w:r>
-    </w:p>
-    <w:p>
-      <w:pPr>
-        <w:rPr>
-          <w:sz w:val="24"/>
-          <w:szCs w:val="24"/>
-        </w:rPr>
-      </w:pPr>
-    </w:p>
-    <w:p>
-      <w:pPr>
-        <w:rPr>
-          <w:sz w:val="24"/>
-          <w:szCs w:val="24"/>
-        </w:rPr>
-      </w:pPr>
-    </w:p>
-    <w:p>
-      <w:pPr>
-        <w:rPr>
-          <w:sz w:val="24"/>
-          <w:szCs w:val="24"/>
-        </w:rPr>
-      </w:pPr>
-    </w:p>
-    <w:p>
-      <w:pPr>
-        <w:rPr>
-          <w:sz w:val="24"/>
-          <w:szCs w:val="24"/>
-        </w:rPr>
-      </w:pPr>
-    </w:p>
-    <w:p>
-      <w:pPr>
-        <w:rPr>
-          <w:sz w:val="24"/>
-          <w:szCs w:val="24"/>
-        </w:rPr>
-      </w:pPr>
-    </w:p>
-    <w:p>
-      <w:pPr>
-        <w:rPr>
-          <w:sz w:val="24"/>
-          <w:szCs w:val="24"/>
-        </w:rPr>
-      </w:pPr>
-    </w:p>
-    <w:p>
-      <w:pPr>
-        <w:rPr>
-          <w:sz w:val="24"/>
-          <w:szCs w:val="24"/>
-        </w:rPr>
-      </w:pPr>
-    </w:p>
-    <w:p>
-      <w:pPr>
-        <w:rPr>
-          <w:sz w:val="24"/>
-          <w:szCs w:val="24"/>
-        </w:rPr>
-      </w:pPr>
-    </w:p>
-    <w:p>
-      <w:pPr>
-        <w:rPr>
-          <w:sz w:val="24"/>
-          <w:szCs w:val="24"/>
-        </w:rPr>
-      </w:pPr>
-    </w:p>
-    <w:p>
-      <w:pPr>
-        <w:rPr>
-          <w:sz w:val="24"/>
-          <w:szCs w:val="24"/>
-        </w:rPr>
-      </w:pPr>
-    </w:p>
-    <w:p>
-      <w:pPr>
-        <w:rPr>
-          <w:sz w:val="24"/>
-          <w:szCs w:val="24"/>
-        </w:rPr>
-      </w:pPr>
-    </w:p>
-    <w:p>
-      <w:pPr>
-        <w:rPr>
-          <w:sz w:val="24"/>
-          <w:szCs w:val="24"/>
-        </w:rPr>
-      </w:pPr>
-    </w:p>
-    <w:p>
-      <w:pPr>
-        <w:rPr>
-          <w:sz w:val="24"/>
-          <w:szCs w:val="24"/>
-        </w:rPr>
-      </w:pPr>
-    </w:p>
-    <w:p>
-      <w:pPr>
-        <w:rPr>
-          <w:sz w:val="24"/>
-          <w:szCs w:val="24"/>
-        </w:rPr>
-      </w:pPr>
-    </w:p>
-    <w:p>
-      <w:pPr>
-        <w:rPr>
-          <w:sz w:val="24"/>
-          <w:szCs w:val="24"/>
-        </w:rPr>
-      </w:pPr>
-    </w:p>
-    <w:p>
-      <w:pPr>
-        <w:rPr>
-          <w:sz w:val="24"/>
-          <w:szCs w:val="24"/>
-        </w:rPr>
-      </w:pPr>
+        <w:t>possede le bon orderID.</w:t>
+      </w:r>
     </w:p>
     <w:p>
       <w:pPr>
@@ -1592,6 +1598,126 @@
     </w:sectPr>
   </w:body>
 </w:document>
+</file>
+
+<file path=word/numbering.xml><?xml version="1.0" encoding="utf-8"?>
+<w:numbering xmlns:wpc="http://schemas.microsoft.com/office/word/2010/wordprocessingCanvas" xmlns:cx="http://schemas.microsoft.com/office/drawing/2014/chartex" xmlns:cx1="http://schemas.microsoft.com/office/drawing/2015/9/8/chartex" xmlns:cx2="http://schemas.microsoft.com/office/drawing/2015/10/21/chartex" xmlns:cx3="http://schemas.microsoft.com/office/drawing/2016/5/9/chartex" xmlns:cx4="http://schemas.microsoft.com/office/drawing/2016/5/10/chartex" xmlns:cx5="http://schemas.microsoft.com/office/drawing/2016/5/11/chartex" xmlns:cx6="http://schemas.microsoft.com/office/drawing/2016/5/12/chartex" xmlns:cx7="http://schemas.microsoft.com/office/drawing/2016/5/13/chartex" xmlns:cx8="http://schemas.microsoft.com/office/drawing/2016/5/14/chartex" xmlns:mc="http://schemas.openxmlformats.org/markup-compatibility/2006" xmlns:aink="http://schemas.microsoft.com/office/drawing/2016/ink" xmlns:am3d="http://schemas.microsoft.com/office/drawing/2017/model3d" xmlns:o="urn:schemas-microsoft-com:office:office" xmlns:r="http://schemas.openxmlformats.org/officeDocument/2006/relationships" xmlns:m="http://schemas.openxmlformats.org/officeDocument/2006/math" xmlns:v="urn:schemas-microsoft-com:vml" xmlns:wp14="http://schemas.microsoft.com/office/word/2010/wordprocessingDrawing" xmlns:wp="http://schemas.openxmlformats.org/drawingml/2006/wordprocessingDrawing" xmlns:w10="urn:schemas-microsoft-com:office:word" xmlns:w="http://schemas.openxmlformats.org/wordprocessingml/2006/main" xmlns:w14="http://schemas.microsoft.com/office/word/2010/wordml" xmlns:w15="http://schemas.microsoft.com/office/word/2012/wordml" xmlns:w16cex="http://schemas.microsoft.com/office/word/2018/wordml/cex" xmlns:w16cid="http://schemas.microsoft.com/office/word/2016/wordml/cid" xmlns:w16="http://schemas.microsoft.com/office/word/2018/wordml" xmlns:w16se="http://schemas.microsoft.com/office/word/2015/wordml/symex" xmlns:wpg="http://schemas.microsoft.com/office/word/2010/wordprocessingGroup" xmlns:wpi="http://schemas.microsoft.com/office/word/2010/wordprocessingInk" xmlns:wne="http://schemas.microsoft.com/office/word/2006/wordml" xmlns:wps="http://schemas.microsoft.com/office/word/2010/wordprocessingShape" mc:Ignorable="w14 w15 w16se w16cid w16 w16cex wp14">
+  <w:abstractNum w:abstractNumId="0" w15:restartNumberingAfterBreak="0">
+    <w:nsid w:val="2AE30D92"/>
+    <w:multiLevelType w:val="hybridMultilevel"/>
+    <w:tmpl w:val="3BEE7276"/>
+    <w:lvl w:ilvl="0" w:tplc="800E3ECA">
+      <w:numFmt w:val="bullet"/>
+      <w:lvlText w:val=""/>
+      <w:lvlJc w:val="left"/>
+      <w:pPr>
+        <w:ind w:left="720" w:hanging="360"/>
+      </w:pPr>
+      <w:rPr>
+        <w:rFonts w:ascii="Symbol" w:eastAsiaTheme="minorHAnsi" w:hAnsi="Symbol" w:cstheme="minorBidi" w:hint="default"/>
+      </w:rPr>
+    </w:lvl>
+    <w:lvl w:ilvl="1" w:tplc="040C0003" w:tentative="1">
+      <w:start w:val="1"/>
+      <w:numFmt w:val="bullet"/>
+      <w:lvlText w:val="o"/>
+      <w:lvlJc w:val="left"/>
+      <w:pPr>
+        <w:ind w:left="1440" w:hanging="360"/>
+      </w:pPr>
+      <w:rPr>
+        <w:rFonts w:ascii="Courier New" w:hAnsi="Courier New" w:cs="Courier New" w:hint="default"/>
+      </w:rPr>
+    </w:lvl>
+    <w:lvl w:ilvl="2" w:tplc="040C0005" w:tentative="1">
+      <w:start w:val="1"/>
+      <w:numFmt w:val="bullet"/>
+      <w:lvlText w:val=""/>
+      <w:lvlJc w:val="left"/>
+      <w:pPr>
+        <w:ind w:left="2160" w:hanging="360"/>
+      </w:pPr>
+      <w:rPr>
+        <w:rFonts w:ascii="Wingdings" w:hAnsi="Wingdings" w:hint="default"/>
+      </w:rPr>
+    </w:lvl>
+    <w:lvl w:ilvl="3" w:tplc="040C0001" w:tentative="1">
+      <w:start w:val="1"/>
+      <w:numFmt w:val="bullet"/>
+      <w:lvlText w:val=""/>
+      <w:lvlJc w:val="left"/>
+      <w:pPr>
+        <w:ind w:left="2880" w:hanging="360"/>
+      </w:pPr>
+      <w:rPr>
+        <w:rFonts w:ascii="Symbol" w:hAnsi="Symbol" w:hint="default"/>
+      </w:rPr>
+    </w:lvl>
+    <w:lvl w:ilvl="4" w:tplc="040C0003" w:tentative="1">
+      <w:start w:val="1"/>
+      <w:numFmt w:val="bullet"/>
+      <w:lvlText w:val="o"/>
+      <w:lvlJc w:val="left"/>
+      <w:pPr>
+        <w:ind w:left="3600" w:hanging="360"/>
+      </w:pPr>
+      <w:rPr>
+        <w:rFonts w:ascii="Courier New" w:hAnsi="Courier New" w:cs="Courier New" w:hint="default"/>
+      </w:rPr>
+    </w:lvl>
+    <w:lvl w:ilvl="5" w:tplc="040C0005" w:tentative="1">
+      <w:start w:val="1"/>
+      <w:numFmt w:val="bullet"/>
+      <w:lvlText w:val=""/>
+      <w:lvlJc w:val="left"/>
+      <w:pPr>
+        <w:ind w:left="4320" w:hanging="360"/>
+      </w:pPr>
+      <w:rPr>
+        <w:rFonts w:ascii="Wingdings" w:hAnsi="Wingdings" w:hint="default"/>
+      </w:rPr>
+    </w:lvl>
+    <w:lvl w:ilvl="6" w:tplc="040C0001" w:tentative="1">
+      <w:start w:val="1"/>
+      <w:numFmt w:val="bullet"/>
+      <w:lvlText w:val=""/>
+      <w:lvlJc w:val="left"/>
+      <w:pPr>
+        <w:ind w:left="5040" w:hanging="360"/>
+      </w:pPr>
+      <w:rPr>
+        <w:rFonts w:ascii="Symbol" w:hAnsi="Symbol" w:hint="default"/>
+      </w:rPr>
+    </w:lvl>
+    <w:lvl w:ilvl="7" w:tplc="040C0003" w:tentative="1">
+      <w:start w:val="1"/>
+      <w:numFmt w:val="bullet"/>
+      <w:lvlText w:val="o"/>
+      <w:lvlJc w:val="left"/>
+      <w:pPr>
+        <w:ind w:left="5760" w:hanging="360"/>
+      </w:pPr>
+      <w:rPr>
+        <w:rFonts w:ascii="Courier New" w:hAnsi="Courier New" w:cs="Courier New" w:hint="default"/>
+      </w:rPr>
+    </w:lvl>
+    <w:lvl w:ilvl="8" w:tplc="040C0005" w:tentative="1">
+      <w:start w:val="1"/>
+      <w:numFmt w:val="bullet"/>
+      <w:lvlText w:val=""/>
+      <w:lvlJc w:val="left"/>
+      <w:pPr>
+        <w:ind w:left="6480" w:hanging="360"/>
+      </w:pPr>
+      <w:rPr>
+        <w:rFonts w:ascii="Wingdings" w:hAnsi="Wingdings" w:hint="default"/>
+      </w:rPr>
+    </w:lvl>
+  </w:abstractNum>
+  <w:num w:numId="1">
+    <w:abstractNumId w:val="0"/>
+  </w:num>
+</w:numbering>
 </file>
 
 <file path=word/styles.xml><?xml version="1.0" encoding="utf-8"?>
@@ -2020,6 +2146,17 @@
     <w:semiHidden/>
     <w:unhideWhenUsed/>
   </w:style>
+  <w:style w:type="paragraph" w:styleId="Paragraphedeliste">
+    <w:name w:val="List Paragraph"/>
+    <w:basedOn w:val="Normal"/>
+    <w:uiPriority w:val="34"/>
+    <w:qFormat/>
+    <w:rsid w:val="00125413"/>
+    <w:pPr>
+      <w:ind w:left="720"/>
+      <w:contextualSpacing/>
+    </w:pPr>
+  </w:style>
 </w:styles>
 </file>
 

</xml_diff>